<commit_message>
remove some alternative flow of use case description
</commit_message>
<xml_diff>
--- a/Use case/Use case description/[UC-01]Create a course.docx
+++ b/Use case/Use case description/[UC-01]Create a course.docx
@@ -142,21 +142,12 @@
                 <w:szCs w:val="22"/>
               </w:rPr>
             </w:pPr>
-            <w:proofErr w:type="spellStart"/>
-            <w:r>
-              <w:rPr>
-                <w:rFonts w:ascii="TH SarabunPSK" w:hAnsi="TH SarabunPSK" w:cs="TH SarabunPSK"/>
-                <w:szCs w:val="22"/>
-              </w:rPr>
-              <w:t>Pasakorn</w:t>
-            </w:r>
-            <w:proofErr w:type="spellEnd"/>
-            <w:r>
-              <w:rPr>
-                <w:rFonts w:ascii="TH SarabunPSK" w:hAnsi="TH SarabunPSK" w:cs="TH SarabunPSK"/>
-                <w:szCs w:val="22"/>
-              </w:rPr>
-              <w:t xml:space="preserve"> </w:t>
+            <w:r>
+              <w:rPr>
+                <w:rFonts w:ascii="TH SarabunPSK" w:hAnsi="TH SarabunPSK" w:cs="TH SarabunPSK"/>
+                <w:szCs w:val="22"/>
+              </w:rPr>
+              <w:t xml:space="preserve">Pasakorn </w:t>
             </w:r>
             <w:proofErr w:type="spellStart"/>
             <w:r>
@@ -1416,8 +1407,6 @@
               </w:rPr>
               <w:t xml:space="preserve"> </w:t>
             </w:r>
-            <w:bookmarkStart w:id="0" w:name="_GoBack"/>
-            <w:bookmarkEnd w:id="0"/>
             <w:r>
               <w:rPr>
                 <w:rFonts w:ascii="TH SarabunPSK" w:hAnsi="TH SarabunPSK" w:cs="TH SarabunPSK"/>
@@ -1850,22 +1839,6 @@
               </w:rPr>
               <w:t>course information.</w:t>
             </w:r>
-            <w:r>
-              <w:rPr>
-                <w:rFonts w:ascii="TH SarabunPSK" w:hAnsi="TH SarabunPSK" w:cs="TH SarabunPSK"/>
-                <w:szCs w:val="22"/>
-              </w:rPr>
-              <w:t xml:space="preserve"> </w:t>
-            </w:r>
-            <w:r>
-              <w:rPr>
-                <w:rFonts w:ascii="TH SarabunPSK" w:hAnsi="TH SarabunPSK" w:cs="TH SarabunPSK"/>
-                <w:b/>
-                <w:bCs/>
-                <w:szCs w:val="22"/>
-              </w:rPr>
-              <w:t>[A1]</w:t>
-            </w:r>
           </w:p>
           <w:p>
             <w:pPr>
@@ -1956,80 +1929,7 @@
                 <w:rFonts w:ascii="TH SarabunPSK" w:hAnsi="TH SarabunPSK" w:cs="TH SarabunPSK"/>
                 <w:szCs w:val="22"/>
               </w:rPr>
-              <w:t>A1:</w:t>
-            </w:r>
-            <w:r>
-              <w:rPr>
-                <w:rFonts w:ascii="TH SarabunPSK" w:hAnsi="TH SarabunPSK" w:cs="TH SarabunPSK"/>
-                <w:szCs w:val="22"/>
-              </w:rPr>
-              <w:t xml:space="preserve"> if </w:t>
-            </w:r>
-            <w:r>
-              <w:rPr>
-                <w:rFonts w:ascii="TH SarabunPSK" w:hAnsi="TH SarabunPSK" w:cs="TH SarabunPSK"/>
-                <w:szCs w:val="22"/>
-              </w:rPr>
-              <w:t>administrator</w:t>
-            </w:r>
-            <w:r>
-              <w:rPr>
-                <w:rFonts w:ascii="TH SarabunPSK" w:hAnsi="TH SarabunPSK" w:cs="TH SarabunPSK" w:hint="cs"/>
-                <w:szCs w:val="22"/>
-                <w:cs/>
-              </w:rPr>
-              <w:t xml:space="preserve"> ...</w:t>
-            </w:r>
-          </w:p>
-          <w:p>
-            <w:pPr>
-              <w:jc w:val="both"/>
-              <w:rPr>
-                <w:rFonts w:ascii="TH SarabunPSK" w:hAnsi="TH SarabunPSK" w:cs="TH SarabunPSK"/>
-                <w:szCs w:val="22"/>
-              </w:rPr>
-            </w:pPr>
-            <w:r>
-              <w:rPr>
-                <w:rFonts w:ascii="TH SarabunPSK" w:hAnsi="TH SarabunPSK" w:cs="TH SarabunPSK" w:hint="cs"/>
-                <w:szCs w:val="22"/>
-                <w:cs/>
-              </w:rPr>
-              <w:t>1.</w:t>
-            </w:r>
-          </w:p>
-          <w:p>
-            <w:pPr>
-              <w:jc w:val="both"/>
-              <w:rPr>
-                <w:rFonts w:ascii="TH SarabunPSK" w:hAnsi="TH SarabunPSK" w:cs="TH SarabunPSK"/>
-                <w:szCs w:val="22"/>
-              </w:rPr>
-            </w:pPr>
-            <w:r>
-              <w:rPr>
-                <w:rFonts w:ascii="TH SarabunPSK" w:hAnsi="TH SarabunPSK" w:cs="TH SarabunPSK" w:hint="cs"/>
-                <w:szCs w:val="22"/>
-                <w:cs/>
-              </w:rPr>
-              <w:t>2.</w:t>
-            </w:r>
-          </w:p>
-          <w:p>
-            <w:pPr>
-              <w:jc w:val="both"/>
-              <w:rPr>
-                <w:rFonts w:ascii="TH SarabunPSK" w:hAnsi="TH SarabunPSK" w:cs="TH SarabunPSK"/>
-                <w:szCs w:val="22"/>
-              </w:rPr>
-            </w:pPr>
-            <w:r>
-              <w:rPr>
-                <w:rFonts w:ascii="TH SarabunPSK" w:hAnsi="TH SarabunPSK" w:cs="TH SarabunPSK" w:hint="cs"/>
-                <w:szCs w:val="22"/>
-                <w:cs/>
-              </w:rPr>
-              <w:t>3.</w:t>
+              <w:t>-</w:t>
             </w:r>
           </w:p>
         </w:tc>
@@ -2077,6 +1977,8 @@
               </w:rPr>
               <w:t>-</w:t>
             </w:r>
+            <w:bookmarkStart w:id="0" w:name="_GoBack"/>
+            <w:bookmarkEnd w:id="0"/>
           </w:p>
         </w:tc>
       </w:tr>

</xml_diff>